<commit_message>
Added web-programming. Complete 1st and 2nd labs
</commit_message>
<xml_diff>
--- a/Англ/Дзундза 1.docx
+++ b/Англ/Дзундза 1.docx
@@ -18,7 +18,23 @@
           <w:sz w:val="28"/>
           <w:lang w:val="ru-RU"/>
         </w:rPr>
-        <w:t>Анатомия вирусов.</w:t>
+        <w:t xml:space="preserve">Дзундза Д.М. группа </w:t>
+      </w:r>
+      <w:r>
+        <w:rPr>
+          <w:rFonts w:ascii="Times New Roman" w:hAnsi="Times New Roman" w:cs="Times New Roman"/>
+          <w:sz w:val="28"/>
+          <w:lang w:val="ru-RU"/>
+        </w:rPr>
+        <w:t>–</w:t>
+      </w:r>
+      <w:r>
+        <w:rPr>
+          <w:rFonts w:ascii="Times New Roman" w:hAnsi="Times New Roman" w:cs="Times New Roman"/>
+          <w:sz w:val="28"/>
+          <w:lang w:val="ru-RU"/>
+        </w:rPr>
+        <w:t xml:space="preserve"> 208</w:t>
       </w:r>
     </w:p>
     <w:p>
@@ -29,6 +45,46 @@
         <w:rPr>
           <w:rFonts w:ascii="Times New Roman" w:hAnsi="Times New Roman" w:cs="Times New Roman"/>
           <w:sz w:val="28"/>
+        </w:rPr>
+      </w:pPr>
+      <w:r>
+        <w:rPr>
+          <w:rFonts w:ascii="Times New Roman" w:hAnsi="Times New Roman" w:cs="Times New Roman"/>
+          <w:sz w:val="28"/>
+        </w:rPr>
+        <w:t>#4</w:t>
+      </w:r>
+      <w:bookmarkStart w:id="0" w:name="_GoBack"/>
+      <w:bookmarkEnd w:id="0"/>
+    </w:p>
+    <w:p>
+      <w:pPr>
+        <w:spacing w:after="0" w:line="360" w:lineRule="auto"/>
+        <w:ind w:firstLine="720"/>
+        <w:jc w:val="both"/>
+        <w:rPr>
+          <w:rFonts w:ascii="Times New Roman" w:hAnsi="Times New Roman" w:cs="Times New Roman"/>
+          <w:sz w:val="28"/>
+          <w:lang w:val="ru-RU"/>
+        </w:rPr>
+      </w:pPr>
+      <w:r>
+        <w:rPr>
+          <w:rFonts w:ascii="Times New Roman" w:hAnsi="Times New Roman" w:cs="Times New Roman"/>
+          <w:sz w:val="28"/>
+          <w:lang w:val="ru-RU"/>
+        </w:rPr>
+        <w:t>Анатомия вирусов</w:t>
+      </w:r>
+    </w:p>
+    <w:p>
+      <w:pPr>
+        <w:spacing w:after="0" w:line="360" w:lineRule="auto"/>
+        <w:ind w:firstLine="720"/>
+        <w:jc w:val="both"/>
+        <w:rPr>
+          <w:rFonts w:ascii="Times New Roman" w:hAnsi="Times New Roman" w:cs="Times New Roman"/>
+          <w:sz w:val="28"/>
           <w:lang w:val="ru-RU"/>
         </w:rPr>
       </w:pPr>
@@ -62,16 +118,39 @@
           <w:sz w:val="28"/>
           <w:lang w:val="ru-RU"/>
         </w:rPr>
-        <w:t xml:space="preserve"> маленькие, </w:t>
-      </w:r>
-      <w:proofErr w:type="gramStart"/>
-      <w:r>
-        <w:rPr>
-          <w:rFonts w:ascii="Times New Roman" w:hAnsi="Times New Roman" w:cs="Times New Roman"/>
-          <w:sz w:val="28"/>
-          <w:lang w:val="ru-RU"/>
-        </w:rPr>
-        <w:t xml:space="preserve">простые </w:t>
+        <w:t xml:space="preserve"> маленькие, простые </w:t>
+      </w:r>
+      <w:r>
+        <w:rPr>
+          <w:rFonts w:ascii="Times New Roman" w:hAnsi="Times New Roman" w:cs="Times New Roman"/>
+          <w:sz w:val="28"/>
+          <w:lang w:val="ru-RU"/>
+        </w:rPr>
+        <w:t>организмы, которые пораж</w:t>
+      </w:r>
+      <w:r>
+        <w:rPr>
+          <w:rFonts w:ascii="Times New Roman" w:hAnsi="Times New Roman" w:cs="Times New Roman"/>
+          <w:sz w:val="28"/>
+          <w:lang w:val="ru-RU"/>
+        </w:rPr>
+        <w:t>ают живые клетки, известны как носители</w:t>
+      </w:r>
+      <w:r>
+        <w:rPr>
+          <w:rFonts w:ascii="Times New Roman" w:hAnsi="Times New Roman" w:cs="Times New Roman"/>
+          <w:sz w:val="28"/>
+          <w:lang w:val="ru-RU"/>
+        </w:rPr>
+        <w:t xml:space="preserve">, </w:t>
+      </w:r>
+      <w:r>
+        <w:rPr>
+          <w:rFonts w:ascii="Times New Roman" w:hAnsi="Times New Roman" w:cs="Times New Roman"/>
+          <w:sz w:val="28"/>
+          <w:lang w:val="ru-RU"/>
+        </w:rPr>
+        <w:t>прикрепляясь к ним и используя</w:t>
       </w:r>
       <w:r>
         <w:rPr>
@@ -87,40 +166,307 @@
           <w:sz w:val="28"/>
           <w:lang w:val="ru-RU"/>
         </w:rPr>
-        <w:t>организмы</w:t>
-      </w:r>
-      <w:proofErr w:type="gramEnd"/>
-      <w:r>
-        <w:rPr>
-          <w:rFonts w:ascii="Times New Roman" w:hAnsi="Times New Roman" w:cs="Times New Roman"/>
-          <w:sz w:val="28"/>
-          <w:lang w:val="ru-RU"/>
-        </w:rPr>
-        <w:t>, которые пораж</w:t>
-      </w:r>
-      <w:r>
-        <w:rPr>
-          <w:rFonts w:ascii="Times New Roman" w:hAnsi="Times New Roman" w:cs="Times New Roman"/>
-          <w:sz w:val="28"/>
-          <w:lang w:val="ru-RU"/>
-        </w:rPr>
-        <w:t>ают живые клетки, известны как носители</w:t>
-      </w:r>
-      <w:r>
-        <w:rPr>
-          <w:rFonts w:ascii="Times New Roman" w:hAnsi="Times New Roman" w:cs="Times New Roman"/>
-          <w:sz w:val="28"/>
-          <w:lang w:val="ru-RU"/>
-        </w:rPr>
-        <w:t xml:space="preserve">, </w:t>
-      </w:r>
-      <w:r>
-        <w:rPr>
-          <w:rFonts w:ascii="Times New Roman" w:hAnsi="Times New Roman" w:cs="Times New Roman"/>
-          <w:sz w:val="28"/>
-          <w:lang w:val="ru-RU"/>
-        </w:rPr>
-        <w:t>прикрепляясь к ним  и используя</w:t>
+        <w:t xml:space="preserve">их </w:t>
+      </w:r>
+      <w:r>
+        <w:rPr>
+          <w:rFonts w:ascii="Times New Roman" w:hAnsi="Times New Roman" w:cs="Times New Roman"/>
+          <w:sz w:val="28"/>
+          <w:lang w:val="ru-RU"/>
+        </w:rPr>
+        <w:t xml:space="preserve">для </w:t>
+      </w:r>
+      <w:r>
+        <w:rPr>
+          <w:rFonts w:ascii="Times New Roman" w:hAnsi="Times New Roman" w:cs="Times New Roman"/>
+          <w:sz w:val="28"/>
+          <w:lang w:val="ru-RU"/>
+        </w:rPr>
+        <w:t>собственной репродукции</w:t>
+      </w:r>
+      <w:r>
+        <w:rPr>
+          <w:rFonts w:ascii="Times New Roman" w:hAnsi="Times New Roman" w:cs="Times New Roman"/>
+          <w:sz w:val="28"/>
+          <w:lang w:val="ru-RU"/>
+        </w:rPr>
+        <w:t xml:space="preserve">. </w:t>
+      </w:r>
+      <w:r>
+        <w:rPr>
+          <w:rFonts w:ascii="Times New Roman" w:hAnsi="Times New Roman" w:cs="Times New Roman"/>
+          <w:sz w:val="28"/>
+          <w:lang w:val="ru-RU"/>
+        </w:rPr>
+        <w:t>Часто это приносит</w:t>
+      </w:r>
+      <w:r>
+        <w:rPr>
+          <w:rFonts w:ascii="Times New Roman" w:hAnsi="Times New Roman" w:cs="Times New Roman"/>
+          <w:sz w:val="28"/>
+          <w:lang w:val="ru-RU"/>
+        </w:rPr>
+        <w:t xml:space="preserve"> вред клеткам-</w:t>
+      </w:r>
+      <w:r>
+        <w:rPr>
+          <w:rFonts w:ascii="Times New Roman" w:hAnsi="Times New Roman" w:cs="Times New Roman"/>
+          <w:sz w:val="28"/>
+          <w:lang w:val="ru-RU"/>
+        </w:rPr>
+        <w:t>носителям</w:t>
+      </w:r>
+      <w:r>
+        <w:rPr>
+          <w:rFonts w:ascii="Times New Roman" w:hAnsi="Times New Roman" w:cs="Times New Roman"/>
+          <w:sz w:val="28"/>
+          <w:lang w:val="ru-RU"/>
+        </w:rPr>
+        <w:t>.</w:t>
+      </w:r>
+    </w:p>
+    <w:p>
+      <w:pPr>
+        <w:spacing w:after="0" w:line="360" w:lineRule="auto"/>
+        <w:ind w:firstLine="720"/>
+        <w:jc w:val="both"/>
+        <w:rPr>
+          <w:rFonts w:ascii="Times New Roman" w:hAnsi="Times New Roman" w:cs="Times New Roman"/>
+          <w:sz w:val="28"/>
+          <w:lang w:val="ru-RU"/>
+        </w:rPr>
+      </w:pPr>
+      <w:r>
+        <w:rPr>
+          <w:rFonts w:ascii="Times New Roman" w:hAnsi="Times New Roman" w:cs="Times New Roman"/>
+          <w:sz w:val="28"/>
+          <w:lang w:val="ru-RU"/>
+        </w:rPr>
+        <w:t>Подобно биологическим вирусам</w:t>
+      </w:r>
+      <w:r>
+        <w:rPr>
+          <w:rFonts w:ascii="Times New Roman" w:hAnsi="Times New Roman" w:cs="Times New Roman"/>
+          <w:sz w:val="28"/>
+          <w:lang w:val="ru-RU"/>
+        </w:rPr>
+        <w:t xml:space="preserve">, компьютерные вирусы—это маленькие </w:t>
+      </w:r>
+      <w:r>
+        <w:rPr>
+          <w:rFonts w:ascii="Times New Roman" w:hAnsi="Times New Roman" w:cs="Times New Roman"/>
+          <w:sz w:val="28"/>
+          <w:lang w:val="ru-RU"/>
+        </w:rPr>
+        <w:t>программы</w:t>
+      </w:r>
+      <w:r>
+        <w:rPr>
+          <w:rFonts w:ascii="Times New Roman" w:hAnsi="Times New Roman" w:cs="Times New Roman"/>
+          <w:sz w:val="28"/>
+          <w:lang w:val="ru-RU"/>
+        </w:rPr>
+        <w:t xml:space="preserve">, которые заражают </w:t>
+      </w:r>
+      <w:r>
+        <w:rPr>
+          <w:rFonts w:ascii="Times New Roman" w:hAnsi="Times New Roman" w:cs="Times New Roman"/>
+          <w:sz w:val="28"/>
+          <w:lang w:val="ru-RU"/>
+        </w:rPr>
+        <w:t>компьютерную</w:t>
+      </w:r>
+      <w:r>
+        <w:rPr>
+          <w:rFonts w:ascii="Times New Roman" w:hAnsi="Times New Roman" w:cs="Times New Roman"/>
+          <w:sz w:val="28"/>
+          <w:lang w:val="ru-RU"/>
+        </w:rPr>
+        <w:t xml:space="preserve"> и используют ресурсы носителя для воссоздания самих себя</w:t>
+      </w:r>
+      <w:r>
+        <w:rPr>
+          <w:rFonts w:ascii="Times New Roman" w:hAnsi="Times New Roman" w:cs="Times New Roman"/>
+          <w:sz w:val="28"/>
+          <w:lang w:val="ru-RU"/>
+        </w:rPr>
+        <w:t xml:space="preserve">. Обычно, это происходит путём </w:t>
+      </w:r>
+      <w:r>
+        <w:rPr>
+          <w:rFonts w:ascii="Times New Roman" w:hAnsi="Times New Roman" w:cs="Times New Roman"/>
+          <w:sz w:val="28"/>
+          <w:lang w:val="ru-RU"/>
+        </w:rPr>
+        <w:t>корректировки</w:t>
+      </w:r>
+      <w:r>
+        <w:rPr>
+          <w:rFonts w:ascii="Times New Roman" w:hAnsi="Times New Roman" w:cs="Times New Roman"/>
+          <w:sz w:val="28"/>
+          <w:lang w:val="ru-RU"/>
+        </w:rPr>
+        <w:t xml:space="preserve"> операционной системы компьютера, </w:t>
+      </w:r>
+      <w:r>
+        <w:rPr>
+          <w:rFonts w:ascii="Times New Roman" w:hAnsi="Times New Roman" w:cs="Times New Roman"/>
+          <w:sz w:val="28"/>
+          <w:lang w:val="ru-RU"/>
+        </w:rPr>
+        <w:t xml:space="preserve">чтобы она могла </w:t>
+      </w:r>
+      <w:r>
+        <w:rPr>
+          <w:rFonts w:ascii="Times New Roman" w:hAnsi="Times New Roman" w:cs="Times New Roman"/>
+          <w:sz w:val="28"/>
+          <w:lang w:val="ru-RU"/>
+        </w:rPr>
+        <w:t xml:space="preserve">определять файлы с расширением COM или EXE. Потом, они </w:t>
+      </w:r>
+      <w:r>
+        <w:rPr>
+          <w:rFonts w:ascii="Times New Roman" w:hAnsi="Times New Roman" w:cs="Times New Roman"/>
+          <w:sz w:val="28"/>
+          <w:lang w:val="ru-RU"/>
+        </w:rPr>
+        <w:t>дублируют свой код</w:t>
+      </w:r>
+      <w:r>
+        <w:rPr>
+          <w:rFonts w:ascii="Times New Roman" w:hAnsi="Times New Roman" w:cs="Times New Roman"/>
+          <w:sz w:val="28"/>
+          <w:lang w:val="ru-RU"/>
+        </w:rPr>
+        <w:t xml:space="preserve"> в файл</w:t>
+      </w:r>
+      <w:r>
+        <w:rPr>
+          <w:rFonts w:ascii="Times New Roman" w:hAnsi="Times New Roman" w:cs="Times New Roman"/>
+          <w:sz w:val="28"/>
+          <w:lang w:val="ru-RU"/>
+        </w:rPr>
+        <w:t>ы с такими расширениями. Такие действия час</w:t>
+      </w:r>
+      <w:r>
+        <w:rPr>
+          <w:rFonts w:ascii="Times New Roman" w:hAnsi="Times New Roman" w:cs="Times New Roman"/>
+          <w:sz w:val="28"/>
+          <w:lang w:val="ru-RU"/>
+        </w:rPr>
+        <w:t>то приводят к нанесению ущерба компьютерным системам</w:t>
+      </w:r>
+      <w:r>
+        <w:rPr>
+          <w:rFonts w:ascii="Times New Roman" w:hAnsi="Times New Roman" w:cs="Times New Roman"/>
+          <w:sz w:val="28"/>
+          <w:lang w:val="ru-RU"/>
+        </w:rPr>
+        <w:t>.</w:t>
+      </w:r>
+    </w:p>
+    <w:p>
+      <w:pPr>
+        <w:spacing w:after="0" w:line="360" w:lineRule="auto"/>
+        <w:ind w:firstLine="720"/>
+        <w:jc w:val="both"/>
+        <w:rPr>
+          <w:rFonts w:ascii="Times New Roman" w:hAnsi="Times New Roman" w:cs="Times New Roman"/>
+          <w:sz w:val="28"/>
+          <w:lang w:val="ru-RU"/>
+        </w:rPr>
+      </w:pPr>
+      <w:r>
+        <w:rPr>
+          <w:rFonts w:ascii="Times New Roman" w:hAnsi="Times New Roman" w:cs="Times New Roman"/>
+          <w:sz w:val="28"/>
+          <w:lang w:val="ru-RU"/>
+        </w:rPr>
+        <w:t xml:space="preserve">Когда пользователь запускает заражённую программу, она загружается в память </w:t>
+      </w:r>
+      <w:r>
+        <w:rPr>
+          <w:rFonts w:ascii="Times New Roman" w:hAnsi="Times New Roman" w:cs="Times New Roman"/>
+          <w:sz w:val="28"/>
+          <w:lang w:val="ru-RU"/>
+        </w:rPr>
+        <w:t>содержа</w:t>
+      </w:r>
+      <w:r>
+        <w:rPr>
+          <w:rFonts w:ascii="Times New Roman" w:hAnsi="Times New Roman" w:cs="Times New Roman"/>
+          <w:sz w:val="28"/>
+          <w:lang w:val="ru-RU"/>
+        </w:rPr>
+        <w:t xml:space="preserve"> вирус. Вирус использует общие программные техники, что б оставаться в памяти. Вирусы могут использовать операцию репродукции, что б заражать другие программы. Этот процесс продолжается до момента, пока компьютер не выключится.</w:t>
+      </w:r>
+    </w:p>
+    <w:p>
+      <w:pPr>
+        <w:spacing w:after="0" w:line="360" w:lineRule="auto"/>
+        <w:ind w:firstLine="720"/>
+        <w:jc w:val="both"/>
+        <w:rPr>
+          <w:rFonts w:ascii="Times New Roman" w:hAnsi="Times New Roman" w:cs="Times New Roman"/>
+          <w:sz w:val="28"/>
+          <w:lang w:val="ru-RU"/>
+        </w:rPr>
+      </w:pPr>
+      <w:r>
+        <w:rPr>
+          <w:rFonts w:ascii="Times New Roman" w:hAnsi="Times New Roman" w:cs="Times New Roman"/>
+          <w:sz w:val="28"/>
+          <w:lang w:val="ru-RU"/>
+        </w:rPr>
+        <w:t xml:space="preserve">Вирус также может содержать </w:t>
+      </w:r>
+      <w:r>
+        <w:rPr>
+          <w:rFonts w:ascii="Times New Roman" w:hAnsi="Times New Roman" w:cs="Times New Roman"/>
+          <w:sz w:val="28"/>
+          <w:lang w:val="ru-RU"/>
+        </w:rPr>
+        <w:t xml:space="preserve">исполняемую </w:t>
+      </w:r>
+      <w:r>
+        <w:rPr>
+          <w:rFonts w:ascii="Times New Roman" w:hAnsi="Times New Roman" w:cs="Times New Roman"/>
+          <w:sz w:val="28"/>
+          <w:lang w:val="ru-RU"/>
+        </w:rPr>
+        <w:t>часть</w:t>
+      </w:r>
+      <w:r>
+        <w:rPr>
+          <w:rFonts w:ascii="Times New Roman" w:hAnsi="Times New Roman" w:cs="Times New Roman"/>
+          <w:sz w:val="28"/>
+          <w:lang w:val="ru-RU"/>
+        </w:rPr>
+        <w:t>,</w:t>
+      </w:r>
+      <w:r>
+        <w:rPr>
+          <w:rFonts w:ascii="Times New Roman" w:hAnsi="Times New Roman" w:cs="Times New Roman"/>
+          <w:sz w:val="28"/>
+          <w:lang w:val="ru-RU"/>
+        </w:rPr>
+        <w:t xml:space="preserve"> которая бездействует до того момента, пока </w:t>
+      </w:r>
+      <w:r>
+        <w:rPr>
+          <w:rFonts w:ascii="Times New Roman" w:hAnsi="Times New Roman" w:cs="Times New Roman"/>
+          <w:sz w:val="28"/>
+          <w:lang w:val="ru-RU"/>
+        </w:rPr>
+        <w:t>её не активирует триггерное событие</w:t>
+      </w:r>
+      <w:r>
+        <w:rPr>
+          <w:rFonts w:ascii="Times New Roman" w:hAnsi="Times New Roman" w:cs="Times New Roman"/>
+          <w:sz w:val="28"/>
+          <w:lang w:val="ru-RU"/>
+        </w:rPr>
+        <w:t>,</w:t>
       </w:r>
       <w:r>
         <w:rPr>
@@ -136,55 +482,47 @@
           <w:sz w:val="28"/>
           <w:lang w:val="ru-RU"/>
         </w:rPr>
-        <w:t xml:space="preserve">их </w:t>
-      </w:r>
-      <w:r>
-        <w:rPr>
-          <w:rFonts w:ascii="Times New Roman" w:hAnsi="Times New Roman" w:cs="Times New Roman"/>
-          <w:sz w:val="28"/>
-          <w:lang w:val="ru-RU"/>
-        </w:rPr>
-        <w:t xml:space="preserve">для </w:t>
-      </w:r>
-      <w:r>
-        <w:rPr>
-          <w:rFonts w:ascii="Times New Roman" w:hAnsi="Times New Roman" w:cs="Times New Roman"/>
-          <w:sz w:val="28"/>
-          <w:lang w:val="ru-RU"/>
-        </w:rPr>
-        <w:t>собственной репродукции</w:t>
-      </w:r>
-      <w:r>
-        <w:rPr>
-          <w:rFonts w:ascii="Times New Roman" w:hAnsi="Times New Roman" w:cs="Times New Roman"/>
-          <w:sz w:val="28"/>
-          <w:lang w:val="ru-RU"/>
-        </w:rPr>
-        <w:t xml:space="preserve">. </w:t>
-      </w:r>
-      <w:r>
-        <w:rPr>
-          <w:rFonts w:ascii="Times New Roman" w:hAnsi="Times New Roman" w:cs="Times New Roman"/>
-          <w:sz w:val="28"/>
-          <w:lang w:val="ru-RU"/>
-        </w:rPr>
-        <w:t>Часто это приносит</w:t>
-      </w:r>
-      <w:r>
-        <w:rPr>
-          <w:rFonts w:ascii="Times New Roman" w:hAnsi="Times New Roman" w:cs="Times New Roman"/>
-          <w:sz w:val="28"/>
-          <w:lang w:val="ru-RU"/>
-        </w:rPr>
-        <w:t xml:space="preserve"> вред клеткам-</w:t>
-      </w:r>
-      <w:r>
-        <w:rPr>
-          <w:rFonts w:ascii="Times New Roman" w:hAnsi="Times New Roman" w:cs="Times New Roman"/>
-          <w:sz w:val="28"/>
-          <w:lang w:val="ru-RU"/>
-        </w:rPr>
-        <w:t>носителям</w:t>
+        <w:t>к примеру</w:t>
+      </w:r>
+      <w:r>
+        <w:rPr>
+          <w:rFonts w:ascii="Times New Roman" w:hAnsi="Times New Roman" w:cs="Times New Roman"/>
+          <w:sz w:val="28"/>
+          <w:lang w:val="ru-RU"/>
+        </w:rPr>
+        <w:t xml:space="preserve"> нажатие определённой кнопки. Действие может иметь мно</w:t>
+      </w:r>
+      <w:r>
+        <w:rPr>
+          <w:rFonts w:ascii="Times New Roman" w:hAnsi="Times New Roman" w:cs="Times New Roman"/>
+          <w:sz w:val="28"/>
+          <w:lang w:val="ru-RU"/>
+        </w:rPr>
+        <w:t>жество форм. О</w:t>
+      </w:r>
+      <w:r>
+        <w:rPr>
+          <w:rFonts w:ascii="Times New Roman" w:hAnsi="Times New Roman" w:cs="Times New Roman"/>
+          <w:sz w:val="28"/>
+          <w:lang w:val="ru-RU"/>
+        </w:rPr>
+        <w:t xml:space="preserve">но может совершать относительно безобидные </w:t>
+      </w:r>
+      <w:r>
+        <w:rPr>
+          <w:rFonts w:ascii="Times New Roman" w:hAnsi="Times New Roman" w:cs="Times New Roman"/>
+          <w:sz w:val="28"/>
+          <w:lang w:val="ru-RU"/>
+        </w:rPr>
+        <w:t xml:space="preserve">вещи такие как: отображение сообщений на монитор или более опасные действия—удаление файлов с </w:t>
+      </w:r>
+      <w:r>
+        <w:rPr>
+          <w:rFonts w:ascii="Times New Roman" w:hAnsi="Times New Roman" w:cs="Times New Roman"/>
+          <w:sz w:val="28"/>
+          <w:lang w:val="ru-RU"/>
+        </w:rPr>
+        <w:t>жёсткого диска</w:t>
       </w:r>
       <w:r>
         <w:rPr>
@@ -212,159 +550,16 @@
           <w:sz w:val="28"/>
           <w:lang w:val="ru-RU"/>
         </w:rPr>
-        <w:t>Подобно биологическим вирусам</w:t>
-      </w:r>
-      <w:r>
-        <w:rPr>
-          <w:rFonts w:ascii="Times New Roman" w:hAnsi="Times New Roman" w:cs="Times New Roman"/>
-          <w:sz w:val="28"/>
-          <w:lang w:val="ru-RU"/>
-        </w:rPr>
-        <w:t xml:space="preserve">, компьютерные вирусы—это маленькие </w:t>
-      </w:r>
-      <w:r>
-        <w:rPr>
-          <w:rFonts w:ascii="Times New Roman" w:hAnsi="Times New Roman" w:cs="Times New Roman"/>
-          <w:sz w:val="28"/>
-          <w:lang w:val="ru-RU"/>
-        </w:rPr>
-        <w:t>программы</w:t>
-      </w:r>
-      <w:r>
-        <w:rPr>
-          <w:rFonts w:ascii="Times New Roman" w:hAnsi="Times New Roman" w:cs="Times New Roman"/>
-          <w:sz w:val="28"/>
-          <w:lang w:val="ru-RU"/>
-        </w:rPr>
-        <w:t xml:space="preserve">, которые заражают </w:t>
-      </w:r>
-      <w:r>
-        <w:rPr>
-          <w:rFonts w:ascii="Times New Roman" w:hAnsi="Times New Roman" w:cs="Times New Roman"/>
-          <w:sz w:val="28"/>
-          <w:lang w:val="ru-RU"/>
-        </w:rPr>
-        <w:t>компьютерную</w:t>
-      </w:r>
-      <w:r>
-        <w:rPr>
-          <w:rFonts w:ascii="Times New Roman" w:hAnsi="Times New Roman" w:cs="Times New Roman"/>
-          <w:sz w:val="28"/>
-          <w:lang w:val="ru-RU"/>
-        </w:rPr>
-        <w:t xml:space="preserve"> и используют ресурсы носителя для воссоздания самих себя. Обычно, это происходит </w:t>
-      </w:r>
-      <w:proofErr w:type="gramStart"/>
-      <w:r>
-        <w:rPr>
-          <w:rFonts w:ascii="Times New Roman" w:hAnsi="Times New Roman" w:cs="Times New Roman"/>
-          <w:sz w:val="28"/>
-          <w:lang w:val="ru-RU"/>
-        </w:rPr>
-        <w:t xml:space="preserve">путём  </w:t>
-      </w:r>
-      <w:r>
-        <w:rPr>
-          <w:rFonts w:ascii="Times New Roman" w:hAnsi="Times New Roman" w:cs="Times New Roman"/>
-          <w:sz w:val="28"/>
-          <w:lang w:val="ru-RU"/>
-        </w:rPr>
-        <w:t>корректировки</w:t>
-      </w:r>
-      <w:proofErr w:type="gramEnd"/>
-      <w:r>
-        <w:rPr>
-          <w:rFonts w:ascii="Times New Roman" w:hAnsi="Times New Roman" w:cs="Times New Roman"/>
-          <w:sz w:val="28"/>
-          <w:lang w:val="ru-RU"/>
-        </w:rPr>
-        <w:t xml:space="preserve"> операционной системы компьютера, </w:t>
-      </w:r>
-      <w:r>
-        <w:rPr>
-          <w:rFonts w:ascii="Times New Roman" w:hAnsi="Times New Roman" w:cs="Times New Roman"/>
-          <w:sz w:val="28"/>
-          <w:lang w:val="ru-RU"/>
-        </w:rPr>
-        <w:t xml:space="preserve">чтобы она могла </w:t>
-      </w:r>
-      <w:r>
-        <w:rPr>
-          <w:rFonts w:ascii="Times New Roman" w:hAnsi="Times New Roman" w:cs="Times New Roman"/>
-          <w:sz w:val="28"/>
-          <w:lang w:val="ru-RU"/>
-        </w:rPr>
-        <w:t xml:space="preserve">определять файлы с расширением </w:t>
-      </w:r>
-      <w:r>
-        <w:rPr>
-          <w:rFonts w:ascii="Times New Roman" w:hAnsi="Times New Roman" w:cs="Times New Roman"/>
-          <w:sz w:val="28"/>
-        </w:rPr>
-        <w:t>COM</w:t>
-      </w:r>
-      <w:r>
-        <w:rPr>
-          <w:rFonts w:ascii="Times New Roman" w:hAnsi="Times New Roman" w:cs="Times New Roman"/>
-          <w:sz w:val="28"/>
-          <w:lang w:val="ru-RU"/>
-        </w:rPr>
-        <w:t xml:space="preserve"> или </w:t>
-      </w:r>
-      <w:r>
-        <w:rPr>
-          <w:rFonts w:ascii="Times New Roman" w:hAnsi="Times New Roman" w:cs="Times New Roman"/>
-          <w:sz w:val="28"/>
-        </w:rPr>
-        <w:t>EXE</w:t>
-      </w:r>
-      <w:r>
-        <w:rPr>
-          <w:rFonts w:ascii="Times New Roman" w:hAnsi="Times New Roman" w:cs="Times New Roman"/>
-          <w:sz w:val="28"/>
-          <w:lang w:val="ru-RU"/>
-        </w:rPr>
-        <w:t xml:space="preserve">. Потом, они </w:t>
-      </w:r>
-      <w:r>
-        <w:rPr>
-          <w:rFonts w:ascii="Times New Roman" w:hAnsi="Times New Roman" w:cs="Times New Roman"/>
-          <w:sz w:val="28"/>
-          <w:lang w:val="ru-RU"/>
-        </w:rPr>
-        <w:t>дублируют свой код</w:t>
-      </w:r>
-      <w:r>
-        <w:rPr>
-          <w:rFonts w:ascii="Times New Roman" w:hAnsi="Times New Roman" w:cs="Times New Roman"/>
-          <w:sz w:val="28"/>
-          <w:lang w:val="ru-RU"/>
-        </w:rPr>
-        <w:t xml:space="preserve"> в файл</w:t>
-      </w:r>
-      <w:r>
-        <w:rPr>
-          <w:rFonts w:ascii="Times New Roman" w:hAnsi="Times New Roman" w:cs="Times New Roman"/>
-          <w:sz w:val="28"/>
-          <w:lang w:val="ru-RU"/>
-        </w:rPr>
-        <w:t>ы с такими расширениями. Такие действия час</w:t>
-      </w:r>
-      <w:r>
-        <w:rPr>
-          <w:rFonts w:ascii="Times New Roman" w:hAnsi="Times New Roman" w:cs="Times New Roman"/>
-          <w:sz w:val="28"/>
-          <w:lang w:val="ru-RU"/>
-        </w:rPr>
-        <w:t>то приводят к нанесению ущерба компьютерным системам</w:t>
-      </w:r>
-      <w:r>
-        <w:rPr>
-          <w:rFonts w:ascii="Times New Roman" w:hAnsi="Times New Roman" w:cs="Times New Roman"/>
-          <w:sz w:val="28"/>
-          <w:lang w:val="ru-RU"/>
-        </w:rPr>
-        <w:t>.</w:t>
+        <w:t xml:space="preserve">Когда вирус заражает файл, вирус замещает первую инструкцию патронной программы, инструкцией, которая меняет порядок нормального запуска программы. Этот тип команд известен как JUMP-команды и ведёт к тому, что инструкции вируса запускаются перед инструкциями носителя. Потом, вирус </w:t>
+      </w:r>
+      <w:r>
+        <w:rPr>
+          <w:rFonts w:ascii="Times New Roman" w:hAnsi="Times New Roman" w:cs="Times New Roman"/>
+          <w:sz w:val="28"/>
+          <w:lang w:val="ru-RU"/>
+        </w:rPr>
+        <w:lastRenderedPageBreak/>
+        <w:t>возвращает управление программе-носителю которая в последствии, продолжает работать в нормальном порядке.</w:t>
       </w:r>
     </w:p>
     <w:p>
@@ -384,23 +579,15 @@
           <w:sz w:val="28"/>
           <w:lang w:val="ru-RU"/>
         </w:rPr>
-        <w:t xml:space="preserve">Когда пользователь запускает заражённую программу, она загружается в память </w:t>
-      </w:r>
-      <w:r>
-        <w:rPr>
-          <w:rFonts w:ascii="Times New Roman" w:hAnsi="Times New Roman" w:cs="Times New Roman"/>
-          <w:sz w:val="28"/>
-          <w:lang w:val="ru-RU"/>
-        </w:rPr>
-        <w:t>содержа</w:t>
-      </w:r>
-      <w:r>
-        <w:rPr>
-          <w:rFonts w:ascii="Times New Roman" w:hAnsi="Times New Roman" w:cs="Times New Roman"/>
-          <w:sz w:val="28"/>
-          <w:lang w:val="ru-RU"/>
-        </w:rPr>
-        <w:t xml:space="preserve"> вирус. Вирус использует общие программные техники, что б оставаться в памяти. Вирусы могут использовать операцию репродукции, что б заражать другие программы. Этот процесс продолжается до момента, пока компьютер не выключится.</w:t>
+        <w:t>Для того, что б называться вирусом, программа обязана иметь только репродуктивную функцию, которая позволяет заражать другие программы.</w:t>
+      </w:r>
+      <w:r>
+        <w:rPr>
+          <w:rFonts w:ascii="Times New Roman" w:hAnsi="Times New Roman" w:cs="Times New Roman"/>
+          <w:sz w:val="28"/>
+          <w:lang w:val="ru-RU"/>
+        </w:rPr>
+        <w:t xml:space="preserve"> Тем не менее, вирусы имеют 4 основные части. Задача задания неверного направления, что позволяет вирусу скрываться; репродуктивная задача, которая позволяет вирусу копировать самого себя в другие программы; триггер, который запускает задачу в конкретное время, при нажатии конкретных кнопок ил по достижении определённого события, а также исполняемая часть, которая может быть довольно злой, но шуткой либо же крайне разрушительной. Программа, которая имеет исполняемую часть, но не имеет репродуктивной функции называется трояном.</w:t>
       </w:r>
     </w:p>
     <w:p>
@@ -414,204 +601,6 @@
           <w:lang w:val="ru-RU"/>
         </w:rPr>
       </w:pPr>
-      <w:r>
-        <w:rPr>
-          <w:rFonts w:ascii="Times New Roman" w:hAnsi="Times New Roman" w:cs="Times New Roman"/>
-          <w:sz w:val="28"/>
-          <w:lang w:val="ru-RU"/>
-        </w:rPr>
-        <w:t xml:space="preserve">Вирус также может содержать </w:t>
-      </w:r>
-      <w:r>
-        <w:rPr>
-          <w:rFonts w:ascii="Times New Roman" w:hAnsi="Times New Roman" w:cs="Times New Roman"/>
-          <w:sz w:val="28"/>
-          <w:lang w:val="ru-RU"/>
-        </w:rPr>
-        <w:t xml:space="preserve">исполняемую </w:t>
-      </w:r>
-      <w:r>
-        <w:rPr>
-          <w:rFonts w:ascii="Times New Roman" w:hAnsi="Times New Roman" w:cs="Times New Roman"/>
-          <w:sz w:val="28"/>
-          <w:lang w:val="ru-RU"/>
-        </w:rPr>
-        <w:t>часть</w:t>
-      </w:r>
-      <w:r>
-        <w:rPr>
-          <w:rFonts w:ascii="Times New Roman" w:hAnsi="Times New Roman" w:cs="Times New Roman"/>
-          <w:sz w:val="28"/>
-          <w:lang w:val="ru-RU"/>
-        </w:rPr>
-        <w:t>,</w:t>
-      </w:r>
-      <w:r>
-        <w:rPr>
-          <w:rFonts w:ascii="Times New Roman" w:hAnsi="Times New Roman" w:cs="Times New Roman"/>
-          <w:sz w:val="28"/>
-          <w:lang w:val="ru-RU"/>
-        </w:rPr>
-        <w:t xml:space="preserve"> которая бездействует до того момента, пока </w:t>
-      </w:r>
-      <w:r>
-        <w:rPr>
-          <w:rFonts w:ascii="Times New Roman" w:hAnsi="Times New Roman" w:cs="Times New Roman"/>
-          <w:sz w:val="28"/>
-          <w:lang w:val="ru-RU"/>
-        </w:rPr>
-        <w:t>её не активирует триггерное событие</w:t>
-      </w:r>
-      <w:r>
-        <w:rPr>
-          <w:rFonts w:ascii="Times New Roman" w:hAnsi="Times New Roman" w:cs="Times New Roman"/>
-          <w:sz w:val="28"/>
-          <w:lang w:val="ru-RU"/>
-        </w:rPr>
-        <w:t xml:space="preserve">, </w:t>
-      </w:r>
-      <w:proofErr w:type="gramStart"/>
-      <w:r>
-        <w:rPr>
-          <w:rFonts w:ascii="Times New Roman" w:hAnsi="Times New Roman" w:cs="Times New Roman"/>
-          <w:sz w:val="28"/>
-          <w:lang w:val="ru-RU"/>
-        </w:rPr>
-        <w:t>например</w:t>
-      </w:r>
-      <w:proofErr w:type="gramEnd"/>
-      <w:r>
-        <w:rPr>
-          <w:rFonts w:ascii="Times New Roman" w:hAnsi="Times New Roman" w:cs="Times New Roman"/>
-          <w:sz w:val="28"/>
-          <w:lang w:val="ru-RU"/>
-        </w:rPr>
-        <w:t>:</w:t>
-      </w:r>
-      <w:r>
-        <w:rPr>
-          <w:rFonts w:ascii="Times New Roman" w:hAnsi="Times New Roman" w:cs="Times New Roman"/>
-          <w:sz w:val="28"/>
-          <w:lang w:val="ru-RU"/>
-        </w:rPr>
-        <w:t xml:space="preserve"> нажатие определённой кнопки. Действие может иметь мно</w:t>
-      </w:r>
-      <w:r>
-        <w:rPr>
-          <w:rFonts w:ascii="Times New Roman" w:hAnsi="Times New Roman" w:cs="Times New Roman"/>
-          <w:sz w:val="28"/>
-          <w:lang w:val="ru-RU"/>
-        </w:rPr>
-        <w:t>жество форм. О</w:t>
-      </w:r>
-      <w:r>
-        <w:rPr>
-          <w:rFonts w:ascii="Times New Roman" w:hAnsi="Times New Roman" w:cs="Times New Roman"/>
-          <w:sz w:val="28"/>
-          <w:lang w:val="ru-RU"/>
-        </w:rPr>
-        <w:t xml:space="preserve">но может совершать относительно безобидные </w:t>
-      </w:r>
-      <w:r>
-        <w:rPr>
-          <w:rFonts w:ascii="Times New Roman" w:hAnsi="Times New Roman" w:cs="Times New Roman"/>
-          <w:sz w:val="28"/>
-          <w:lang w:val="ru-RU"/>
-        </w:rPr>
-        <w:t xml:space="preserve">вещи такие как: отображение сообщений на монитор или более опасные действия—удаление файлов с </w:t>
-      </w:r>
-      <w:r>
-        <w:rPr>
-          <w:rFonts w:ascii="Times New Roman" w:hAnsi="Times New Roman" w:cs="Times New Roman"/>
-          <w:sz w:val="28"/>
-          <w:lang w:val="ru-RU"/>
-        </w:rPr>
-        <w:t>жёсткого диска</w:t>
-      </w:r>
-      <w:r>
-        <w:rPr>
-          <w:rFonts w:ascii="Times New Roman" w:hAnsi="Times New Roman" w:cs="Times New Roman"/>
-          <w:sz w:val="28"/>
-          <w:lang w:val="ru-RU"/>
-        </w:rPr>
-        <w:t>.</w:t>
-      </w:r>
-    </w:p>
-    <w:p>
-      <w:pPr>
-        <w:spacing w:after="0" w:line="360" w:lineRule="auto"/>
-        <w:ind w:firstLine="720"/>
-        <w:jc w:val="both"/>
-        <w:rPr>
-          <w:rFonts w:ascii="Times New Roman" w:hAnsi="Times New Roman" w:cs="Times New Roman"/>
-          <w:sz w:val="28"/>
-          <w:lang w:val="ru-RU"/>
-        </w:rPr>
-      </w:pPr>
-      <w:r>
-        <w:rPr>
-          <w:rFonts w:ascii="Times New Roman" w:hAnsi="Times New Roman" w:cs="Times New Roman"/>
-          <w:sz w:val="28"/>
-          <w:lang w:val="ru-RU"/>
-        </w:rPr>
-        <w:t xml:space="preserve">Когда вирус заражает файл, вирус замещает первую инструкцию патронной программы, инструкцией, которая меняет порядок нормального запуска программы. Этот тип команд известен как </w:t>
-      </w:r>
-      <w:r>
-        <w:rPr>
-          <w:rFonts w:ascii="Times New Roman" w:hAnsi="Times New Roman" w:cs="Times New Roman"/>
-          <w:sz w:val="28"/>
-        </w:rPr>
-        <w:t>JUMP</w:t>
-      </w:r>
-      <w:r>
-        <w:rPr>
-          <w:rFonts w:ascii="Times New Roman" w:hAnsi="Times New Roman" w:cs="Times New Roman"/>
-          <w:sz w:val="28"/>
-          <w:lang w:val="ru-RU"/>
-        </w:rPr>
-        <w:t>-команды и ведёт к тому, что инструкции вируса запускаются перед инструкциями носителя. Потом, вирус возвращает управление программе-носителю которая в последствии, продолжает работать в нормальном порядке.</w:t>
-      </w:r>
-    </w:p>
-    <w:p>
-      <w:pPr>
-        <w:spacing w:after="0" w:line="360" w:lineRule="auto"/>
-        <w:ind w:firstLine="720"/>
-        <w:jc w:val="both"/>
-        <w:rPr>
-          <w:rFonts w:ascii="Times New Roman" w:hAnsi="Times New Roman" w:cs="Times New Roman"/>
-          <w:sz w:val="28"/>
-          <w:lang w:val="ru-RU"/>
-        </w:rPr>
-      </w:pPr>
-      <w:r>
-        <w:rPr>
-          <w:rFonts w:ascii="Times New Roman" w:hAnsi="Times New Roman" w:cs="Times New Roman"/>
-          <w:sz w:val="28"/>
-          <w:lang w:val="ru-RU"/>
-        </w:rPr>
-        <w:lastRenderedPageBreak/>
-        <w:t>Для того, что б называться вирусом, программа обязана иметь только репродуктивную функцию, которая позволяет заражать другие программы.</w:t>
-      </w:r>
-      <w:r>
-        <w:rPr>
-          <w:rFonts w:ascii="Times New Roman" w:hAnsi="Times New Roman" w:cs="Times New Roman"/>
-          <w:sz w:val="28"/>
-          <w:lang w:val="ru-RU"/>
-        </w:rPr>
-        <w:t xml:space="preserve"> Тем не менее, вирусы имеют 4 основные части. Задача задания неверного направления, что позволяет вирусу скрываться; репродуктивная задача, которая позволяет вирусу копировать самого себя в другие программы; триггер, который запускает задачу в конкретное время, при нажатии конкретных кнопок ил по достижении определённого события, а также исполняемая часть, которая может быть довольно злой, но шуткой либо же крайне разрушительной. Программа, которая имеет исполняемую часть, но не имеет репродуктивной функции называется трояном.</w:t>
-      </w:r>
-    </w:p>
-    <w:p>
-      <w:pPr>
-        <w:spacing w:after="0" w:line="360" w:lineRule="auto"/>
-        <w:ind w:firstLine="720"/>
-        <w:jc w:val="both"/>
-        <w:rPr>
-          <w:rFonts w:ascii="Times New Roman" w:hAnsi="Times New Roman" w:cs="Times New Roman"/>
-          <w:sz w:val="28"/>
-          <w:lang w:val="ru-RU"/>
-        </w:rPr>
-      </w:pPr>
     </w:p>
     <w:p>
       <w:pPr>
@@ -635,7 +624,14 @@
           <w:rFonts w:ascii="Times New Roman" w:hAnsi="Times New Roman" w:cs="Times New Roman"/>
           <w:sz w:val="28"/>
         </w:rPr>
-        <w:t>Ex 5</w:t>
+        <w:t>#</w:t>
+      </w:r>
+      <w:r>
+        <w:rPr>
+          <w:rFonts w:ascii="Times New Roman" w:hAnsi="Times New Roman" w:cs="Times New Roman"/>
+          <w:sz w:val="28"/>
+        </w:rPr>
+        <w:t>5</w:t>
       </w:r>
     </w:p>
     <w:p>
@@ -744,17 +740,8 @@
           <w:rFonts w:ascii="Times New Roman" w:hAnsi="Times New Roman" w:cs="Times New Roman"/>
           <w:sz w:val="28"/>
         </w:rPr>
-        <w:t xml:space="preserve">t. When user runs infected program, </w:t>
-      </w:r>
-      <w:proofErr w:type="gramStart"/>
-      <w:r>
-        <w:rPr>
-          <w:rFonts w:ascii="Times New Roman" w:hAnsi="Times New Roman" w:cs="Times New Roman"/>
-          <w:sz w:val="28"/>
-        </w:rPr>
-        <w:t>virus  loads</w:t>
-      </w:r>
-      <w:proofErr w:type="gramEnd"/>
+        <w:t>t. When user runs infected program, virus loads</w:t>
+      </w:r>
       <w:r>
         <w:rPr>
           <w:rFonts w:ascii="Times New Roman" w:hAnsi="Times New Roman" w:cs="Times New Roman"/>
@@ -902,7 +889,28 @@
           <w:rFonts w:ascii="Times New Roman" w:hAnsi="Times New Roman" w:cs="Times New Roman"/>
           <w:sz w:val="28"/>
         </w:rPr>
-        <w:t>misdirection hides the presence of the code</w:t>
+        <w:t>M</w:t>
+      </w:r>
+      <w:r>
+        <w:rPr>
+          <w:rFonts w:ascii="Times New Roman" w:hAnsi="Times New Roman" w:cs="Times New Roman"/>
+          <w:sz w:val="28"/>
+        </w:rPr>
+        <w:t>isdirection</w:t>
+      </w:r>
+      <w:r>
+        <w:rPr>
+          <w:rFonts w:ascii="Times New Roman" w:hAnsi="Times New Roman" w:cs="Times New Roman"/>
+          <w:sz w:val="28"/>
+        </w:rPr>
+        <w:t xml:space="preserve"> -</w:t>
+      </w:r>
+      <w:r>
+        <w:rPr>
+          <w:rFonts w:ascii="Times New Roman" w:hAnsi="Times New Roman" w:cs="Times New Roman"/>
+          <w:sz w:val="28"/>
+        </w:rPr>
+        <w:t xml:space="preserve"> hides the presence of the code</w:t>
       </w:r>
     </w:p>
     <w:p>
@@ -924,7 +932,28 @@
           <w:rFonts w:ascii="Times New Roman" w:hAnsi="Times New Roman" w:cs="Times New Roman"/>
           <w:sz w:val="28"/>
         </w:rPr>
-        <w:t>reproduction attached a copy of itself to another program</w:t>
+        <w:t>R</w:t>
+      </w:r>
+      <w:r>
+        <w:rPr>
+          <w:rFonts w:ascii="Times New Roman" w:hAnsi="Times New Roman" w:cs="Times New Roman"/>
+          <w:sz w:val="28"/>
+        </w:rPr>
+        <w:t>eproduction</w:t>
+      </w:r>
+      <w:r>
+        <w:rPr>
+          <w:rFonts w:ascii="Times New Roman" w:hAnsi="Times New Roman" w:cs="Times New Roman"/>
+          <w:sz w:val="28"/>
+        </w:rPr>
+        <w:t xml:space="preserve"> -</w:t>
+      </w:r>
+      <w:r>
+        <w:rPr>
+          <w:rFonts w:ascii="Times New Roman" w:hAnsi="Times New Roman" w:cs="Times New Roman"/>
+          <w:sz w:val="28"/>
+        </w:rPr>
+        <w:t xml:space="preserve"> attached a copy of itself to another program</w:t>
       </w:r>
     </w:p>
     <w:p>
@@ -946,7 +975,29 @@
           <w:rFonts w:ascii="Times New Roman" w:hAnsi="Times New Roman" w:cs="Times New Roman"/>
           <w:sz w:val="28"/>
         </w:rPr>
-        <w:t>trigger decides when and how to activate the payload</w:t>
+        <w:lastRenderedPageBreak/>
+        <w:t>T</w:t>
+      </w:r>
+      <w:r>
+        <w:rPr>
+          <w:rFonts w:ascii="Times New Roman" w:hAnsi="Times New Roman" w:cs="Times New Roman"/>
+          <w:sz w:val="28"/>
+        </w:rPr>
+        <w:t>rigger</w:t>
+      </w:r>
+      <w:r>
+        <w:rPr>
+          <w:rFonts w:ascii="Times New Roman" w:hAnsi="Times New Roman" w:cs="Times New Roman"/>
+          <w:sz w:val="28"/>
+        </w:rPr>
+        <w:t xml:space="preserve"> -</w:t>
+      </w:r>
+      <w:r>
+        <w:rPr>
+          <w:rFonts w:ascii="Times New Roman" w:hAnsi="Times New Roman" w:cs="Times New Roman"/>
+          <w:sz w:val="28"/>
+        </w:rPr>
+        <w:t xml:space="preserve"> decides when and how to activate the payload</w:t>
       </w:r>
     </w:p>
     <w:p>
@@ -963,12 +1014,49 @@
           <w:sz w:val="28"/>
         </w:rPr>
       </w:pPr>
-      <w:r>
-        <w:rPr>
-          <w:rFonts w:ascii="Times New Roman" w:hAnsi="Times New Roman" w:cs="Times New Roman"/>
-          <w:sz w:val="28"/>
-        </w:rPr>
-        <w:t>payload does the damage</w:t>
+      <w:proofErr w:type="gramStart"/>
+      <w:r>
+        <w:rPr>
+          <w:rFonts w:ascii="Times New Roman" w:hAnsi="Times New Roman" w:cs="Times New Roman"/>
+          <w:sz w:val="28"/>
+        </w:rPr>
+        <w:t>P</w:t>
+      </w:r>
+      <w:r>
+        <w:rPr>
+          <w:rFonts w:ascii="Times New Roman" w:hAnsi="Times New Roman" w:cs="Times New Roman"/>
+          <w:sz w:val="28"/>
+        </w:rPr>
+        <w:t xml:space="preserve">ayload </w:t>
+      </w:r>
+      <w:r>
+        <w:rPr>
+          <w:rFonts w:ascii="Times New Roman" w:hAnsi="Times New Roman" w:cs="Times New Roman"/>
+          <w:sz w:val="28"/>
+        </w:rPr>
+        <w:t xml:space="preserve"> </w:t>
+      </w:r>
+      <w:r>
+        <w:rPr>
+          <w:rFonts w:ascii="Times New Roman" w:hAnsi="Times New Roman" w:cs="Times New Roman"/>
+          <w:sz w:val="28"/>
+        </w:rPr>
+        <w:t>-</w:t>
+      </w:r>
+      <w:proofErr w:type="gramEnd"/>
+      <w:r>
+        <w:rPr>
+          <w:rFonts w:ascii="Times New Roman" w:hAnsi="Times New Roman" w:cs="Times New Roman"/>
+          <w:sz w:val="28"/>
+        </w:rPr>
+        <w:t xml:space="preserve"> </w:t>
+      </w:r>
+      <w:r>
+        <w:rPr>
+          <w:rFonts w:ascii="Times New Roman" w:hAnsi="Times New Roman" w:cs="Times New Roman"/>
+          <w:sz w:val="28"/>
+        </w:rPr>
+        <w:t>does the damage</w:t>
       </w:r>
     </w:p>
     <w:p>
@@ -986,7 +1074,6 @@
           <w:rFonts w:ascii="Times New Roman" w:hAnsi="Times New Roman" w:cs="Times New Roman"/>
           <w:sz w:val="28"/>
         </w:rPr>
-        <w:lastRenderedPageBreak/>
         <w:t xml:space="preserve">7) Trojan doesn’t have a reproduction routine. That’s the </w:t>
       </w:r>
       <w:r>
@@ -1043,7 +1130,14 @@
           <w:rFonts w:ascii="Times New Roman" w:hAnsi="Times New Roman" w:cs="Times New Roman"/>
           <w:sz w:val="28"/>
         </w:rPr>
-        <w:t xml:space="preserve">Ex 8 </w:t>
+        <w:t>#</w:t>
+      </w:r>
+      <w:r>
+        <w:rPr>
+          <w:rFonts w:ascii="Times New Roman" w:hAnsi="Times New Roman" w:cs="Times New Roman"/>
+          <w:sz w:val="28"/>
+        </w:rPr>
+        <w:t xml:space="preserve"> 8 </w:t>
       </w:r>
     </w:p>
     <w:p>
@@ -1075,7 +1169,21 @@
           <w:rFonts w:ascii="Times New Roman" w:hAnsi="Times New Roman" w:cs="Times New Roman"/>
           <w:sz w:val="28"/>
         </w:rPr>
-        <w:t>Salami Shaving Manipulating programs or data so that small amounts of money are deducted from a large number of transactions or accounts and accumulated elsewhere. The victims are often unaware of the crime because the amount taken from any individual is so small.</w:t>
+        <w:t xml:space="preserve">Salami Shaving </w:t>
+      </w:r>
+      <w:r>
+        <w:rPr>
+          <w:rFonts w:ascii="Times New Roman" w:hAnsi="Times New Roman" w:cs="Times New Roman"/>
+          <w:sz w:val="28"/>
+        </w:rPr>
+        <w:t xml:space="preserve">- </w:t>
+      </w:r>
+      <w:r>
+        <w:rPr>
+          <w:rFonts w:ascii="Times New Roman" w:hAnsi="Times New Roman" w:cs="Times New Roman"/>
+          <w:sz w:val="28"/>
+        </w:rPr>
+        <w:t>Manipulating programs or data so that small amounts of money are deducted from a large number of transactions or accounts and accumulated elsewhere. The victims are often unaware of the crime because the amount taken from any individual is so small.</w:t>
       </w:r>
     </w:p>
     <w:p>
@@ -1116,7 +1224,14 @@
           <w:rFonts w:ascii="Times New Roman" w:hAnsi="Times New Roman" w:cs="Times New Roman"/>
           <w:sz w:val="28"/>
         </w:rPr>
-        <w:t xml:space="preserve"> attack. Swamping a server with large number of requests.</w:t>
+        <w:t xml:space="preserve"> attack - </w:t>
+      </w:r>
+      <w:r>
+        <w:rPr>
+          <w:rFonts w:ascii="Times New Roman" w:hAnsi="Times New Roman" w:cs="Times New Roman"/>
+          <w:sz w:val="28"/>
+        </w:rPr>
+        <w:t>Swamping a server with large number of requests.</w:t>
       </w:r>
     </w:p>
     <w:p>
@@ -1148,7 +1263,14 @@
           <w:rFonts w:ascii="Times New Roman" w:hAnsi="Times New Roman" w:cs="Times New Roman"/>
           <w:sz w:val="28"/>
         </w:rPr>
-        <w:t>Trojan Horse. Adding concealed instructions to a computer program so that it will still work but will also perform prohibited duties. In other words, it appears to do something useful but actually does something destructive in the background.</w:t>
+        <w:t>Trojan Horse -</w:t>
+      </w:r>
+      <w:r>
+        <w:rPr>
+          <w:rFonts w:ascii="Times New Roman" w:hAnsi="Times New Roman" w:cs="Times New Roman"/>
+          <w:sz w:val="28"/>
+        </w:rPr>
+        <w:t xml:space="preserve"> Adding concealed instructions to a computer program so that it will still work but will also perform prohibited duties. In other words, it appears to do something useful but actually does something destructive in the background.</w:t>
       </w:r>
     </w:p>
     <w:p>
@@ -1173,7 +1295,7 @@
           <w:rFonts w:ascii="Times New Roman" w:hAnsi="Times New Roman" w:cs="Times New Roman"/>
           <w:sz w:val="28"/>
         </w:rPr>
-        <w:t xml:space="preserve"> Trapdoors.</w:t>
+        <w:t xml:space="preserve"> Trapdoors -</w:t>
       </w:r>
       <w:r>
         <w:rPr>
@@ -1201,23 +1323,14 @@
           <w:rFonts w:ascii="Times New Roman" w:hAnsi="Times New Roman" w:cs="Times New Roman"/>
           <w:sz w:val="28"/>
         </w:rPr>
-        <w:t xml:space="preserve">allows </w:t>
-      </w:r>
-      <w:proofErr w:type="spellStart"/>
-      <w:r>
-        <w:rPr>
-          <w:rFonts w:ascii="Times New Roman" w:hAnsi="Times New Roman" w:cs="Times New Roman"/>
-          <w:sz w:val="28"/>
-        </w:rPr>
-        <w:t>unauthorised</w:t>
-      </w:r>
-      <w:proofErr w:type="spellEnd"/>
-      <w:r>
-        <w:rPr>
-          <w:rFonts w:ascii="Times New Roman" w:hAnsi="Times New Roman" w:cs="Times New Roman"/>
-          <w:sz w:val="28"/>
-        </w:rPr>
-        <w:t xml:space="preserve"> - and unknown - entry.</w:t>
+        <w:t>allows unauthoriz</w:t>
+      </w:r>
+      <w:r>
+        <w:rPr>
+          <w:rFonts w:ascii="Times New Roman" w:hAnsi="Times New Roman" w:cs="Times New Roman"/>
+          <w:sz w:val="28"/>
+        </w:rPr>
+        <w:t>ed - and unknown - entry.</w:t>
       </w:r>
     </w:p>
     <w:p>
@@ -1242,7 +1355,14 @@
           <w:rFonts w:ascii="Times New Roman" w:hAnsi="Times New Roman" w:cs="Times New Roman"/>
           <w:sz w:val="28"/>
         </w:rPr>
-        <w:t>Mail bombing. Inundating an email address with thousands of messages, thereby slowing or even crashing the server</w:t>
+        <w:t>Mail bombing -</w:t>
+      </w:r>
+      <w:r>
+        <w:rPr>
+          <w:rFonts w:ascii="Times New Roman" w:hAnsi="Times New Roman" w:cs="Times New Roman"/>
+          <w:sz w:val="28"/>
+        </w:rPr>
+        <w:t xml:space="preserve"> Inundating an email address with thousands of messages, thereby slowing or even crashing the server</w:t>
       </w:r>
     </w:p>
     <w:p>
@@ -1267,17 +1387,22 @@
           <w:rFonts w:ascii="Times New Roman" w:hAnsi="Times New Roman" w:cs="Times New Roman"/>
           <w:sz w:val="28"/>
         </w:rPr>
-        <w:t xml:space="preserve">Software piracy. </w:t>
-      </w:r>
-      <w:proofErr w:type="spellStart"/>
-      <w:r>
-        <w:rPr>
-          <w:rFonts w:ascii="Times New Roman" w:hAnsi="Times New Roman" w:cs="Times New Roman"/>
-          <w:sz w:val="28"/>
-        </w:rPr>
-        <w:t>Unauthorised</w:t>
-      </w:r>
-      <w:proofErr w:type="spellEnd"/>
+        <w:t>Software piracy -</w:t>
+      </w:r>
+      <w:r>
+        <w:rPr>
+          <w:rFonts w:ascii="Times New Roman" w:hAnsi="Times New Roman" w:cs="Times New Roman"/>
+          <w:sz w:val="28"/>
+        </w:rPr>
+        <w:t xml:space="preserve"> </w:t>
+      </w:r>
+      <w:r>
+        <w:rPr>
+          <w:rFonts w:ascii="Times New Roman" w:hAnsi="Times New Roman" w:cs="Times New Roman"/>
+          <w:sz w:val="28"/>
+        </w:rPr>
+        <w:t>Unauthorized</w:t>
+      </w:r>
       <w:r>
         <w:rPr>
           <w:rFonts w:ascii="Times New Roman" w:hAnsi="Times New Roman" w:cs="Times New Roman"/>
@@ -1308,7 +1433,14 @@
           <w:rFonts w:ascii="Times New Roman" w:hAnsi="Times New Roman" w:cs="Times New Roman"/>
           <w:sz w:val="28"/>
         </w:rPr>
-        <w:t xml:space="preserve"> Piggybacking.</w:t>
+        <w:t xml:space="preserve"> Piggybacking</w:t>
+      </w:r>
+      <w:r>
+        <w:rPr>
+          <w:rFonts w:ascii="Times New Roman" w:hAnsi="Times New Roman" w:cs="Times New Roman"/>
+          <w:sz w:val="28"/>
+        </w:rPr>
+        <w:t xml:space="preserve"> -</w:t>
       </w:r>
       <w:r>
         <w:rPr>
@@ -1347,7 +1479,14 @@
           <w:rFonts w:ascii="Times New Roman" w:hAnsi="Times New Roman" w:cs="Times New Roman"/>
           <w:sz w:val="28"/>
         </w:rPr>
-        <w:t>Spoofing. Redirecting anyone trying to visit a certain site elsewhere.</w:t>
+        <w:t>Spoofing -</w:t>
+      </w:r>
+      <w:r>
+        <w:rPr>
+          <w:rFonts w:ascii="Times New Roman" w:hAnsi="Times New Roman" w:cs="Times New Roman"/>
+          <w:sz w:val="28"/>
+        </w:rPr>
+        <w:t xml:space="preserve"> Redirecting anyone trying to visit a certain site elsewhere.</w:t>
       </w:r>
     </w:p>
     <w:p>
@@ -1372,7 +1511,14 @@
           <w:rFonts w:ascii="Times New Roman" w:hAnsi="Times New Roman" w:cs="Times New Roman"/>
           <w:sz w:val="28"/>
         </w:rPr>
-        <w:t>Defacing. Changing the information shown on another person's website.</w:t>
+        <w:t>Defacing -</w:t>
+      </w:r>
+      <w:r>
+        <w:rPr>
+          <w:rFonts w:ascii="Times New Roman" w:hAnsi="Times New Roman" w:cs="Times New Roman"/>
+          <w:sz w:val="28"/>
+        </w:rPr>
+        <w:t xml:space="preserve"> Changing the information shown on another person's website.</w:t>
       </w:r>
     </w:p>
     <w:p>
@@ -1397,16 +1543,14 @@
           <w:rFonts w:ascii="Times New Roman" w:hAnsi="Times New Roman" w:cs="Times New Roman"/>
           <w:sz w:val="28"/>
         </w:rPr>
-        <w:t xml:space="preserve">Hijacking. Tricking a user into revealing confidential information </w:t>
-      </w:r>
-      <w:bookmarkStart w:id="0" w:name="_GoBack"/>
-      <w:bookmarkEnd w:id="0"/>
-      <w:r>
-        <w:rPr>
-          <w:rFonts w:ascii="Times New Roman" w:hAnsi="Times New Roman" w:cs="Times New Roman"/>
-          <w:sz w:val="28"/>
-        </w:rPr>
-        <w:t>such as an access code or a credit-card number.</w:t>
+        <w:t>Hijacking -</w:t>
+      </w:r>
+      <w:r>
+        <w:rPr>
+          <w:rFonts w:ascii="Times New Roman" w:hAnsi="Times New Roman" w:cs="Times New Roman"/>
+          <w:sz w:val="28"/>
+        </w:rPr>
+        <w:t xml:space="preserve"> Tricking a user into revealing confidential information such as an access code or a credit-card number.</w:t>
       </w:r>
     </w:p>
     <w:p>

</xml_diff>